<commit_message>
q1 done and validations ran
</commit_message>
<xml_diff>
--- a/assignment_instructions/06_Beginning_JavaScript.docx
+++ b/assignment_instructions/06_Beginning_JavaScript.docx
@@ -195,6 +195,9 @@
         <w:pStyle w:val="FirstParagraph"/>
       </w:pPr>
       <w:r>
+        <w:rPr>
+          <w:highlight w:val="yellow"/>
+        </w:rPr>
         <w:t>Create a website and store it in the “q1” folder. The file should be named “index.html”. Next, I want you to pick out a favorite book.</w:t>
       </w:r>
     </w:p>
@@ -205,8 +208,14 @@
           <w:ilvl w:val="0"/>
           <w:numId w:val="5"/>
         </w:numPr>
-      </w:pPr>
-      <w:r>
+        <w:rPr>
+          <w:highlight w:val="yellow"/>
+        </w:rPr>
+      </w:pPr>
+      <w:r>
+        <w:rPr>
+          <w:highlight w:val="yellow"/>
+        </w:rPr>
         <w:t>Make the title of this page: “(Your Name)’s Book App”. This title should go in the title bar and the header section of your code.</w:t>
       </w:r>
     </w:p>
@@ -217,8 +226,14 @@
           <w:ilvl w:val="0"/>
           <w:numId w:val="5"/>
         </w:numPr>
-      </w:pPr>
-      <w:r>
+        <w:rPr>
+          <w:highlight w:val="yellow"/>
+        </w:rPr>
+      </w:pPr>
+      <w:r>
+        <w:rPr>
+          <w:highlight w:val="yellow"/>
+        </w:rPr>
         <w:t>Include the necessary HTML documentation using comments. Include your name, class number, section number, and date.</w:t>
       </w:r>
     </w:p>
@@ -229,36 +244,54 @@
           <w:ilvl w:val="0"/>
           <w:numId w:val="5"/>
         </w:numPr>
-      </w:pPr>
-      <w:r>
+        <w:rPr>
+          <w:highlight w:val="yellow"/>
+        </w:rPr>
+      </w:pPr>
+      <w:r>
+        <w:rPr>
+          <w:highlight w:val="yellow"/>
+        </w:rPr>
         <w:lastRenderedPageBreak/>
         <w:t xml:space="preserve">Create three empty “div” elements on the screen. Give the following IDs to each piece: </w:t>
       </w:r>
       <w:r>
         <w:rPr>
           <w:rStyle w:val="VerbatimChar"/>
+          <w:highlight w:val="yellow"/>
         </w:rPr>
         <w:t>title</w:t>
       </w:r>
       <w:r>
+        <w:rPr>
+          <w:highlight w:val="yellow"/>
+        </w:rPr>
         <w:t xml:space="preserve">, </w:t>
       </w:r>
       <w:r>
         <w:rPr>
           <w:rStyle w:val="VerbatimChar"/>
+          <w:highlight w:val="yellow"/>
         </w:rPr>
         <w:t>author</w:t>
       </w:r>
       <w:r>
+        <w:rPr>
+          <w:highlight w:val="yellow"/>
+        </w:rPr>
         <w:t xml:space="preserve">, and </w:t>
       </w:r>
       <w:r>
         <w:rPr>
           <w:rStyle w:val="VerbatimChar"/>
+          <w:highlight w:val="yellow"/>
         </w:rPr>
         <w:t>subject</w:t>
       </w:r>
       <w:r>
+        <w:rPr>
+          <w:highlight w:val="yellow"/>
+        </w:rPr>
         <w:t>. Ensure that you correctly label each “div” element as a book title, an author, and a subject.</w:t>
       </w:r>
     </w:p>
@@ -269,17 +302,27 @@
           <w:ilvl w:val="0"/>
           <w:numId w:val="5"/>
         </w:numPr>
-      </w:pPr>
-      <w:r>
+        <w:rPr>
+          <w:highlight w:val="yellow"/>
+        </w:rPr>
+      </w:pPr>
+      <w:r>
+        <w:rPr>
+          <w:highlight w:val="yellow"/>
+        </w:rPr>
         <w:t xml:space="preserve">Put a single button on the screen. When the user clicks the button, </w:t>
       </w:r>
       <w:r>
         <w:rPr>
           <w:b/>
+          <w:highlight w:val="yellow"/>
         </w:rPr>
         <w:t>prompt</w:t>
       </w:r>
       <w:r>
+        <w:rPr>
+          <w:highlight w:val="yellow"/>
+        </w:rPr>
         <w:t xml:space="preserve"> the user:</w:t>
       </w:r>
     </w:p>
@@ -290,14 +333,21 @@
           <w:ilvl w:val="1"/>
           <w:numId w:val="6"/>
         </w:numPr>
+        <w:rPr>
+          <w:highlight w:val="yellow"/>
+        </w:rPr>
       </w:pPr>
       <w:r>
         <w:rPr>
           <w:b/>
+          <w:highlight w:val="yellow"/>
         </w:rPr>
         <w:t>prompt</w:t>
       </w:r>
       <w:r>
+        <w:rPr>
+          <w:highlight w:val="yellow"/>
+        </w:rPr>
         <w:t xml:space="preserve"> for the title. Store this in a variable.</w:t>
       </w:r>
     </w:p>
@@ -308,14 +358,21 @@
           <w:ilvl w:val="1"/>
           <w:numId w:val="6"/>
         </w:numPr>
+        <w:rPr>
+          <w:highlight w:val="yellow"/>
+        </w:rPr>
       </w:pPr>
       <w:r>
         <w:rPr>
           <w:b/>
+          <w:highlight w:val="yellow"/>
         </w:rPr>
         <w:t>prompt</w:t>
       </w:r>
       <w:r>
+        <w:rPr>
+          <w:highlight w:val="yellow"/>
+        </w:rPr>
         <w:t xml:space="preserve"> for the author. Store this in a variable.</w:t>
       </w:r>
     </w:p>
@@ -326,14 +383,21 @@
           <w:ilvl w:val="1"/>
           <w:numId w:val="6"/>
         </w:numPr>
+        <w:rPr>
+          <w:highlight w:val="yellow"/>
+        </w:rPr>
       </w:pPr>
       <w:r>
         <w:rPr>
           <w:b/>
+          <w:highlight w:val="yellow"/>
         </w:rPr>
         <w:t>prompt</w:t>
       </w:r>
       <w:r>
+        <w:rPr>
+          <w:highlight w:val="yellow"/>
+        </w:rPr>
         <w:t xml:space="preserve"> and the subject matter (fiction, science, self-help, religion, etc.). Store this in a variable.</w:t>
       </w:r>
     </w:p>
@@ -344,8 +408,14 @@
           <w:ilvl w:val="1"/>
           <w:numId w:val="6"/>
         </w:numPr>
-      </w:pPr>
-      <w:r>
+        <w:rPr>
+          <w:highlight w:val="yellow"/>
+        </w:rPr>
+      </w:pPr>
+      <w:r>
+        <w:rPr>
+          <w:highlight w:val="yellow"/>
+        </w:rPr>
         <w:t>(For example, I might respond with “Alice’s Adventures in Wonderland”, “Lewis Carroll”, and “Fiction”.)</w:t>
       </w:r>
     </w:p>
@@ -356,35 +426,53 @@
           <w:ilvl w:val="1"/>
           <w:numId w:val="6"/>
         </w:numPr>
-      </w:pPr>
-      <w:r>
+        <w:rPr>
+          <w:highlight w:val="yellow"/>
+        </w:rPr>
+      </w:pPr>
+      <w:r>
+        <w:rPr>
+          <w:highlight w:val="yellow"/>
+        </w:rPr>
         <w:t xml:space="preserve">Write the book title to the </w:t>
       </w:r>
       <w:r>
         <w:rPr>
           <w:rStyle w:val="VerbatimChar"/>
+          <w:highlight w:val="yellow"/>
         </w:rPr>
         <w:t>title</w:t>
       </w:r>
       <w:r>
+        <w:rPr>
+          <w:highlight w:val="yellow"/>
+        </w:rPr>
         <w:t xml:space="preserve"> element, the author to the </w:t>
       </w:r>
       <w:r>
         <w:rPr>
           <w:rStyle w:val="VerbatimChar"/>
+          <w:highlight w:val="yellow"/>
         </w:rPr>
         <w:t>author</w:t>
       </w:r>
       <w:r>
+        <w:rPr>
+          <w:highlight w:val="yellow"/>
+        </w:rPr>
         <w:t xml:space="preserve"> element, and the subject matter to the </w:t>
       </w:r>
       <w:r>
         <w:rPr>
           <w:rStyle w:val="VerbatimChar"/>
+          <w:highlight w:val="yellow"/>
         </w:rPr>
         <w:t>subject</w:t>
       </w:r>
       <w:r>
+        <w:rPr>
+          <w:highlight w:val="yellow"/>
+        </w:rPr>
         <w:t xml:space="preserve"> element. The three areas should be clear to anyone reading this website, and there should be clarity as to which text is the book’s title, author, and subject.</w:t>
       </w:r>
     </w:p>
@@ -393,6 +481,9 @@
         <w:pStyle w:val="FirstParagraph"/>
       </w:pPr>
       <w:r>
+        <w:rPr>
+          <w:highlight w:val="yellow"/>
+        </w:rPr>
         <w:t>What should you name your variables? That is for you to decide, but it should be clear to whoever is reading your code what is contained inside the variable by the name.</w:t>
       </w:r>
     </w:p>
@@ -1247,6 +1338,13 @@
     <w:lsdException w:name="Placeholder Text" w:semiHidden="1"/>
     <w:lsdException w:name="Light Shading"/>
     <w:lsdException w:name="Light List"/>
+    <w:lsdException w:name="Light Grid"/>
+    <w:lsdException w:name="Medium Shading 1"/>
+    <w:lsdException w:name="Medium Shading 2"/>
+    <w:lsdException w:name="Medium List 1"/>
+    <w:lsdException w:name="Medium List 2"/>
+    <w:lsdException w:name="Medium Grid 1"/>
+    <w:lsdException w:name="Medium Grid 2"/>
     <w:lsdException w:name="Medium Grid 3"/>
     <w:lsdException w:name="Dark List"/>
     <w:lsdException w:name="Colorful Shading"/>

</xml_diff>

<commit_message>
final check pass, change age app to handle edge cases
</commit_message>
<xml_diff>
--- a/assignment_instructions/06_Beginning_JavaScript.docx
+++ b/assignment_instructions/06_Beginning_JavaScript.docx
@@ -66,6 +66,9 @@
     <w:p>
       <w:pPr>
         <w:pStyle w:val="FirstParagraph"/>
+        <w:rPr>
+          <w:highlight w:val="yellow"/>
+        </w:rPr>
       </w:pPr>
       <w:r>
         <w:rPr>
@@ -90,9 +93,6 @@
     <w:p>
       <w:pPr>
         <w:pStyle w:val="BodyText"/>
-        <w:rPr>
-          <w:highlight w:val="yellow"/>
-        </w:rPr>
       </w:pPr>
       <w:r>
         <w:rPr>
@@ -590,8 +590,14 @@
           <w:ilvl w:val="0"/>
           <w:numId w:val="7"/>
         </w:numPr>
-      </w:pPr>
-      <w:r>
+        <w:rPr>
+          <w:highlight w:val="yellow"/>
+        </w:rPr>
+      </w:pPr>
+      <w:r>
+        <w:rPr>
+          <w:highlight w:val="yellow"/>
+        </w:rPr>
         <w:t>Put two div elements on the screen. Give the first div element an ID of “addFive” (for the user’s age in five years), and the second “timesTwo” (for the user’s age doubled.)</w:t>
       </w:r>
     </w:p>
@@ -602,8 +608,14 @@
           <w:ilvl w:val="0"/>
           <w:numId w:val="7"/>
         </w:numPr>
-      </w:pPr>
-      <w:r>
+        <w:rPr>
+          <w:highlight w:val="yellow"/>
+        </w:rPr>
+      </w:pPr>
+      <w:r>
+        <w:rPr>
+          <w:highlight w:val="yellow"/>
+        </w:rPr>
         <w:t>Put a submit button on the screen. When the user clicks this button:</w:t>
       </w:r>
     </w:p>
@@ -614,8 +626,14 @@
           <w:ilvl w:val="1"/>
           <w:numId w:val="8"/>
         </w:numPr>
-      </w:pPr>
-      <w:r>
+        <w:rPr>
+          <w:highlight w:val="yellow"/>
+        </w:rPr>
+      </w:pPr>
+      <w:r>
+        <w:rPr>
+          <w:highlight w:val="yellow"/>
+        </w:rPr>
         <w:t>The program pulls the data out of the input field. We will assume that the user will always provide numerical information.</w:t>
       </w:r>
     </w:p>
@@ -626,8 +644,14 @@
           <w:ilvl w:val="1"/>
           <w:numId w:val="8"/>
         </w:numPr>
-      </w:pPr>
-      <w:r>
+        <w:rPr>
+          <w:highlight w:val="yellow"/>
+        </w:rPr>
+      </w:pPr>
+      <w:r>
+        <w:rPr>
+          <w:highlight w:val="yellow"/>
+        </w:rPr>
         <w:t>The program will convert this value to a number type.</w:t>
       </w:r>
     </w:p>
@@ -638,8 +662,14 @@
           <w:ilvl w:val="1"/>
           <w:numId w:val="8"/>
         </w:numPr>
-      </w:pPr>
-      <w:r>
+        <w:rPr>
+          <w:highlight w:val="yellow"/>
+        </w:rPr>
+      </w:pPr>
+      <w:r>
+        <w:rPr>
+          <w:highlight w:val="yellow"/>
+        </w:rPr>
         <w:t>The program will display to the screen the user’s age in five years in the “addFive” div element.</w:t>
       </w:r>
     </w:p>
@@ -650,8 +680,14 @@
           <w:ilvl w:val="1"/>
           <w:numId w:val="8"/>
         </w:numPr>
-      </w:pPr>
-      <w:r>
+        <w:rPr>
+          <w:highlight w:val="yellow"/>
+        </w:rPr>
+      </w:pPr>
+      <w:r>
+        <w:rPr>
+          <w:highlight w:val="yellow"/>
+        </w:rPr>
         <w:t>The program will display to the screen the user’s age doubled in the “timesTwo” div element.</w:t>
       </w:r>
     </w:p>
@@ -662,8 +698,14 @@
           <w:ilvl w:val="0"/>
           <w:numId w:val="7"/>
         </w:numPr>
-      </w:pPr>
-      <w:r>
+        <w:rPr>
+          <w:highlight w:val="yellow"/>
+        </w:rPr>
+      </w:pPr>
+      <w:r>
+        <w:rPr>
+          <w:highlight w:val="yellow"/>
+        </w:rPr>
         <w:t>For example. Assume that I am 100 years old. In five years, I will be 105. My age doubled is 200.</w:t>
       </w:r>
     </w:p>
@@ -674,8 +716,14 @@
           <w:ilvl w:val="0"/>
           <w:numId w:val="7"/>
         </w:numPr>
-      </w:pPr>
-      <w:r>
+        <w:rPr>
+          <w:highlight w:val="yellow"/>
+        </w:rPr>
+      </w:pPr>
+      <w:r>
+        <w:rPr>
+          <w:highlight w:val="yellow"/>
+        </w:rPr>
         <w:t>For example. Assume that I am 25 years old. In five years, I will be 30. My age doubled is 50.</w:t>
       </w:r>
     </w:p>
@@ -686,8 +734,14 @@
           <w:ilvl w:val="0"/>
           <w:numId w:val="7"/>
         </w:numPr>
-      </w:pPr>
-      <w:r>
+        <w:rPr>
+          <w:highlight w:val="yellow"/>
+        </w:rPr>
+      </w:pPr>
+      <w:r>
+        <w:rPr>
+          <w:highlight w:val="yellow"/>
+        </w:rPr>
         <w:lastRenderedPageBreak/>
         <w:t>If your program works with any positive integer and follows this pattern, you have completed the assignment.</w:t>
       </w:r>

</xml_diff>